<commit_message>
Updated Psychograph and added Sprites for 1 Island
Title
</commit_message>
<xml_diff>
--- a/Research/GeorgeHeath-CollinsS179925/Psychograph.docx
+++ b/Research/GeorgeHeath-CollinsS179925/Psychograph.docx
@@ -1,6 +1,6 @@
 
 <file path=word/document.xml><?xml version="1.0" encoding="utf-8"?>
-<w:document xmlns:wpc="http://schemas.microsoft.com/office/word/2010/wordprocessingCanvas" xmlns:cx="http://schemas.microsoft.com/office/drawing/2014/chartex" xmlns:cx1="http://schemas.microsoft.com/office/drawing/2015/9/8/chartex" xmlns:cx2="http://schemas.microsoft.com/office/drawing/2015/10/21/chartex" xmlns:cx3="http://schemas.microsoft.com/office/drawing/2016/5/9/chartex" xmlns:cx4="http://schemas.microsoft.com/office/drawing/2016/5/10/chartex" xmlns:cx5="http://schemas.microsoft.com/office/drawing/2016/5/11/chartex" xmlns:cx6="http://schemas.microsoft.com/office/drawing/2016/5/12/chartex" xmlns:cx7="http://schemas.microsoft.com/office/drawing/2016/5/13/chartex" xmlns:cx8="http://schemas.microsoft.com/office/drawing/2016/5/14/chartex" xmlns:mc="http://schemas.openxmlformats.org/markup-compatibility/2006" xmlns:aink="http://schemas.microsoft.com/office/drawing/2016/ink" xmlns:am3d="http://schemas.microsoft.com/office/drawing/2017/model3d" xmlns:o="urn:schemas-microsoft-com:office:office" xmlns:r="http://schemas.openxmlformats.org/officeDocument/2006/relationships" xmlns:m="http://schemas.openxmlformats.org/officeDocument/2006/math" xmlns:v="urn:schemas-microsoft-com:vml" xmlns:wp14="http://schemas.microsoft.com/office/word/2010/wordprocessingDrawing" xmlns:wp="http://schemas.openxmlformats.org/drawingml/2006/wordprocessingDrawing" xmlns:w10="urn:schemas-microsoft-com:office:word" xmlns:w="http://schemas.openxmlformats.org/wordprocessingml/2006/main" xmlns:w14="http://schemas.microsoft.com/office/word/2010/wordml" xmlns:w15="http://schemas.microsoft.com/office/word/2012/wordml" xmlns:w16cid="http://schemas.microsoft.com/office/word/2016/wordml/cid" xmlns:w16se="http://schemas.microsoft.com/office/word/2015/wordml/symex" xmlns:wpg="http://schemas.microsoft.com/office/word/2010/wordprocessingGroup" xmlns:wpi="http://schemas.microsoft.com/office/word/2010/wordprocessingInk" xmlns:wne="http://schemas.microsoft.com/office/word/2006/wordml" xmlns:wps="http://schemas.microsoft.com/office/word/2010/wordprocessingShape" mc:Ignorable="w14 w15 w16se w16cid wp14">
+<w:document xmlns:ve="http://schemas.openxmlformats.org/markup-compatibility/2006" xmlns:o="urn:schemas-microsoft-com:office:office" xmlns:r="http://schemas.openxmlformats.org/officeDocument/2006/relationships" xmlns:m="http://schemas.openxmlformats.org/officeDocument/2006/math" xmlns:v="urn:schemas-microsoft-com:vml" xmlns:wp="http://schemas.openxmlformats.org/drawingml/2006/wordprocessingDrawing" xmlns:w10="urn:schemas-microsoft-com:office:word" xmlns:w="http://schemas.openxmlformats.org/wordprocessingml/2006/main" xmlns:wne="http://schemas.microsoft.com/office/word/2006/wordml">
   <w:body>
     <w:p>
       <w:pPr>
@@ -16,7 +16,7 @@
           <w:lang w:eastAsia="en-GB"/>
         </w:rPr>
         <w:drawing>
-          <wp:anchor distT="0" distB="0" distL="114300" distR="114300" simplePos="0" relativeHeight="251658240" behindDoc="1" locked="0" layoutInCell="1" allowOverlap="1" wp14:anchorId="288C446D" wp14:editId="2829CCE3">
+          <wp:anchor distT="0" distB="0" distL="114300" distR="114300" simplePos="0" relativeHeight="251658240" behindDoc="1" locked="0" layoutInCell="1" allowOverlap="1">
             <wp:simplePos x="0" y="0"/>
             <wp:positionH relativeFrom="column">
               <wp:posOffset>2438400</wp:posOffset>
@@ -49,10 +49,10 @@
                     </pic:cNvPicPr>
                   </pic:nvPicPr>
                   <pic:blipFill>
-                    <a:blip r:embed="rId4">
+                    <a:blip r:embed="rId4" cstate="print">
                       <a:extLst>
                         <a:ext uri="{28A0092B-C50C-407E-A947-70E740481C1C}">
-                          <a14:useLocalDpi xmlns:a14="http://schemas.microsoft.com/office/drawing/2010/main" val="0"/>
+                          <a14:useLocalDpi xmlns:a14="http://schemas.microsoft.com/office/drawing/2010/main" xmlns:wps="http://schemas.microsoft.com/office/word/2010/wordprocessingShape" xmlns:wpi="http://schemas.microsoft.com/office/word/2010/wordprocessingInk" xmlns:wpg="http://schemas.microsoft.com/office/word/2010/wordprocessingGroup" xmlns:w16se="http://schemas.microsoft.com/office/word/2015/wordml/symex" xmlns:w16cid="http://schemas.microsoft.com/office/word/2016/wordml/cid" xmlns:w15="http://schemas.microsoft.com/office/word/2012/wordml" xmlns:w14="http://schemas.microsoft.com/office/word/2010/wordml" xmlns:w="http://schemas.openxmlformats.org/wordprocessingml/2006/main" xmlns:w10="urn:schemas-microsoft-com:office:word" xmlns:wp14="http://schemas.microsoft.com/office/word/2010/wordprocessingDrawing" xmlns:v="urn:schemas-microsoft-com:vml" xmlns:o="urn:schemas-microsoft-com:office:office" xmlns:am3d="http://schemas.microsoft.com/office/drawing/2017/model3d" xmlns:aink="http://schemas.microsoft.com/office/drawing/2016/ink" xmlns:mc="http://schemas.openxmlformats.org/markup-compatibility/2006" xmlns:cx8="http://schemas.microsoft.com/office/drawing/2016/5/14/chartex" xmlns:cx7="http://schemas.microsoft.com/office/drawing/2016/5/13/chartex" xmlns:cx6="http://schemas.microsoft.com/office/drawing/2016/5/12/chartex" xmlns:cx5="http://schemas.microsoft.com/office/drawing/2016/5/11/chartex" xmlns:cx4="http://schemas.microsoft.com/office/drawing/2016/5/10/chartex" xmlns:cx3="http://schemas.microsoft.com/office/drawing/2016/5/9/chartex" xmlns:cx2="http://schemas.microsoft.com/office/drawing/2015/10/21/chartex" xmlns:cx1="http://schemas.microsoft.com/office/drawing/2015/9/8/chartex" xmlns:cx="http://schemas.microsoft.com/office/drawing/2014/chartex" xmlns:wpc="http://schemas.microsoft.com/office/word/2010/wordprocessingCanvas" xmlns="" val="0"/>
                         </a:ext>
                       </a:extLst>
                     </a:blip>
@@ -203,7 +203,13 @@
     </w:p>
     <w:p>
       <w:r>
-        <w:t>She wants to be a Nurse one day, and always gets her homework done on time, normally finishing it before dinner. Her favourite class in school is Drama, and finds creative writing to be enjoyable. She is good at Maths but not very good at History or Geography. She goes to Music club after school on a Thursday and is grade 2 in the Clarinet. She is proud of her B she got in the Geography Test last term because she didn’t think she was going to fail (and because she didn’t revise as much as she should have).</w:t>
+        <w:t>She wants to be a Nurse one day, and always gets her homework done on time, normally finishing it before dinner. Her favourite class in school is Drama, and finds creative writing to be enjoyable. She is good at Maths but not very good at History or Geography. She goes to Music club after school on a Thursday and is grade 2 in the Clarinet. She is proud of her B she got in the Geography Test last term because she di</w:t>
+      </w:r>
+      <w:r>
+        <w:t>dn’t think she was going to pass</w:t>
+      </w:r>
+      <w:r>
+        <w:t xml:space="preserve"> (and because she didn’t revise as much as she should have).</w:t>
       </w:r>
       <w:r>
         <w:t xml:space="preserve"> In PE, her favourite sport is Hockey, but she also enjoys swimming classes.</w:t>
@@ -212,15 +218,7 @@
     <w:p>
       <w:r>
         <w:lastRenderedPageBreak/>
-        <w:t xml:space="preserve">She has a small circle of friends but 2 best friends called Clare and Bailey. She often likes to go to the park with them on the weekends as she prefers to be outside rather than inside. Otherwise, her normal activities to pass the time are listening to music and watching </w:t>
-      </w:r>
-      <w:proofErr w:type="spellStart"/>
-      <w:r>
-        <w:t>youtube</w:t>
-      </w:r>
-      <w:proofErr w:type="spellEnd"/>
-      <w:r>
-        <w:t xml:space="preserve"> videos (her latest obsession is watching youtubers make slime). Her favourite Disney movie is Monsters Inc. She turns the music up to pretend to not hear her mum sometimes because she hates washing up and doesn’t want to start chores. She also sings Disney songs in </w:t>
+        <w:t xml:space="preserve">She has a small circle of friends but 2 best friends called Clare and Bailey. She often likes to go to the park with them on the weekends as she prefers to be outside rather than inside. Otherwise, her normal activities to pass the time are listening to music and watching youtube videos (her latest obsession is watching youtubers make slime). Her favourite Disney movie is Monsters Inc. She turns the music up to pretend to not hear her mum sometimes because she hates washing up and doesn’t want to start chores. She also sings Disney songs in </w:t>
       </w:r>
       <w:r>
         <w:t>her room</w:t>
@@ -255,15 +253,7 @@
     </w:p>
     <w:p>
       <w:r>
-        <w:t xml:space="preserve">Sally has never been abroad, and has always went on holiday to caravan parks near the seaside. She likes to take her Sister’s hand-me-down DS and plays </w:t>
-      </w:r>
-      <w:proofErr w:type="spellStart"/>
-      <w:r>
-        <w:t>Nintendogs</w:t>
-      </w:r>
-      <w:proofErr w:type="spellEnd"/>
-      <w:r>
-        <w:t xml:space="preserve"> to pass the time</w:t>
+        <w:t>Sally has never been abroad, and has always went on holiday to caravan parks near the seaside. She likes to take her Sister’s hand-me-down DS and plays Nintendogs to pass the time</w:t>
       </w:r>
       <w:r>
         <w:t xml:space="preserve"> on the coach journeys.</w:t>
@@ -271,15 +261,7 @@
     </w:p>
     <w:p>
       <w:r>
-        <w:t xml:space="preserve">One day, she wants a big expensive white wedding. Also, one time, Sally’s Mum made her watch an episode of </w:t>
-      </w:r>
-      <w:proofErr w:type="spellStart"/>
-      <w:r>
-        <w:t>Bagpuss</w:t>
-      </w:r>
-      <w:proofErr w:type="spellEnd"/>
-      <w:r>
-        <w:t>. Sally didn’t enjoy it.</w:t>
+        <w:t>One day, she wants a big expensive white wedding. Also, one time, Sally’s Mum made her watch an episode of Bagpuss. Sally didn’t enjoy it.</w:t>
       </w:r>
     </w:p>
     <w:sectPr>
@@ -293,7 +275,7 @@
 </file>
 
 <file path=word/styles.xml><?xml version="1.0" encoding="utf-8"?>
-<w:styles xmlns:mc="http://schemas.openxmlformats.org/markup-compatibility/2006" xmlns:r="http://schemas.openxmlformats.org/officeDocument/2006/relationships" xmlns:w="http://schemas.openxmlformats.org/wordprocessingml/2006/main" xmlns:w14="http://schemas.microsoft.com/office/word/2010/wordml" xmlns:w15="http://schemas.microsoft.com/office/word/2012/wordml" xmlns:w16cid="http://schemas.microsoft.com/office/word/2016/wordml/cid" xmlns:w16se="http://schemas.microsoft.com/office/word/2015/wordml/symex" mc:Ignorable="w14 w15 w16se w16cid">
+<w:styles xmlns:r="http://schemas.openxmlformats.org/officeDocument/2006/relationships" xmlns:w="http://schemas.openxmlformats.org/wordprocessingml/2006/main">
   <w:docDefaults>
     <w:rPrDefault>
       <w:rPr>
@@ -309,383 +291,152 @@
       </w:pPr>
     </w:pPrDefault>
   </w:docDefaults>
-  <w:latentStyles w:defLockedState="0" w:defUIPriority="99" w:defSemiHidden="0" w:defUnhideWhenUsed="0" w:defQFormat="0" w:count="375">
-    <w:lsdException w:name="Normal" w:uiPriority="0" w:qFormat="1"/>
-    <w:lsdException w:name="heading 1" w:uiPriority="9" w:qFormat="1"/>
-    <w:lsdException w:name="heading 2" w:semiHidden="1" w:uiPriority="9" w:unhideWhenUsed="1" w:qFormat="1"/>
-    <w:lsdException w:name="heading 3" w:semiHidden="1" w:uiPriority="9" w:unhideWhenUsed="1" w:qFormat="1"/>
-    <w:lsdException w:name="heading 4" w:semiHidden="1" w:uiPriority="9" w:unhideWhenUsed="1" w:qFormat="1"/>
-    <w:lsdException w:name="heading 5" w:semiHidden="1" w:uiPriority="9" w:unhideWhenUsed="1" w:qFormat="1"/>
-    <w:lsdException w:name="heading 6" w:semiHidden="1" w:uiPriority="9" w:unhideWhenUsed="1" w:qFormat="1"/>
-    <w:lsdException w:name="heading 7" w:semiHidden="1" w:uiPriority="9" w:unhideWhenUsed="1" w:qFormat="1"/>
-    <w:lsdException w:name="heading 8" w:semiHidden="1" w:uiPriority="9" w:unhideWhenUsed="1" w:qFormat="1"/>
-    <w:lsdException w:name="heading 9" w:semiHidden="1" w:uiPriority="9" w:unhideWhenUsed="1" w:qFormat="1"/>
-    <w:lsdException w:name="index 1" w:semiHidden="1" w:unhideWhenUsed="1"/>
-    <w:lsdException w:name="index 2" w:semiHidden="1" w:unhideWhenUsed="1"/>
-    <w:lsdException w:name="index 3" w:semiHidden="1" w:unhideWhenUsed="1"/>
-    <w:lsdException w:name="index 4" w:semiHidden="1" w:unhideWhenUsed="1"/>
-    <w:lsdException w:name="index 5" w:semiHidden="1" w:unhideWhenUsed="1"/>
-    <w:lsdException w:name="index 6" w:semiHidden="1" w:unhideWhenUsed="1"/>
-    <w:lsdException w:name="index 7" w:semiHidden="1" w:unhideWhenUsed="1"/>
-    <w:lsdException w:name="index 8" w:semiHidden="1" w:unhideWhenUsed="1"/>
-    <w:lsdException w:name="index 9" w:semiHidden="1" w:unhideWhenUsed="1"/>
-    <w:lsdException w:name="toc 1" w:semiHidden="1" w:uiPriority="39" w:unhideWhenUsed="1"/>
-    <w:lsdException w:name="toc 2" w:semiHidden="1" w:uiPriority="39" w:unhideWhenUsed="1"/>
-    <w:lsdException w:name="toc 3" w:semiHidden="1" w:uiPriority="39" w:unhideWhenUsed="1"/>
-    <w:lsdException w:name="toc 4" w:semiHidden="1" w:uiPriority="39" w:unhideWhenUsed="1"/>
-    <w:lsdException w:name="toc 5" w:semiHidden="1" w:uiPriority="39" w:unhideWhenUsed="1"/>
-    <w:lsdException w:name="toc 6" w:semiHidden="1" w:uiPriority="39" w:unhideWhenUsed="1"/>
-    <w:lsdException w:name="toc 7" w:semiHidden="1" w:uiPriority="39" w:unhideWhenUsed="1"/>
-    <w:lsdException w:name="toc 8" w:semiHidden="1" w:uiPriority="39" w:unhideWhenUsed="1"/>
-    <w:lsdException w:name="toc 9" w:semiHidden="1" w:uiPriority="39" w:unhideWhenUsed="1"/>
-    <w:lsdException w:name="Normal Indent" w:semiHidden="1" w:unhideWhenUsed="1"/>
-    <w:lsdException w:name="footnote text" w:semiHidden="1" w:unhideWhenUsed="1"/>
-    <w:lsdException w:name="annotation text" w:semiHidden="1" w:unhideWhenUsed="1"/>
-    <w:lsdException w:name="header" w:semiHidden="1" w:unhideWhenUsed="1"/>
-    <w:lsdException w:name="footer" w:semiHidden="1" w:unhideWhenUsed="1"/>
-    <w:lsdException w:name="index heading" w:semiHidden="1" w:unhideWhenUsed="1"/>
-    <w:lsdException w:name="caption" w:semiHidden="1" w:uiPriority="35" w:unhideWhenUsed="1" w:qFormat="1"/>
-    <w:lsdException w:name="table of figures" w:semiHidden="1" w:unhideWhenUsed="1"/>
-    <w:lsdException w:name="envelope address" w:semiHidden="1" w:unhideWhenUsed="1"/>
-    <w:lsdException w:name="envelope return" w:semiHidden="1" w:unhideWhenUsed="1"/>
-    <w:lsdException w:name="footnote reference" w:semiHidden="1" w:unhideWhenUsed="1"/>
-    <w:lsdException w:name="annotation reference" w:semiHidden="1" w:unhideWhenUsed="1"/>
-    <w:lsdException w:name="line number" w:semiHidden="1" w:unhideWhenUsed="1"/>
-    <w:lsdException w:name="page number" w:semiHidden="1" w:unhideWhenUsed="1"/>
-    <w:lsdException w:name="endnote reference" w:semiHidden="1" w:unhideWhenUsed="1"/>
-    <w:lsdException w:name="endnote text" w:semiHidden="1" w:unhideWhenUsed="1"/>
-    <w:lsdException w:name="table of authorities" w:semiHidden="1" w:unhideWhenUsed="1"/>
-    <w:lsdException w:name="macro" w:semiHidden="1" w:unhideWhenUsed="1"/>
-    <w:lsdException w:name="toa heading" w:semiHidden="1" w:unhideWhenUsed="1"/>
-    <w:lsdException w:name="List" w:semiHidden="1" w:unhideWhenUsed="1"/>
-    <w:lsdException w:name="List Bullet" w:semiHidden="1" w:unhideWhenUsed="1"/>
-    <w:lsdException w:name="List Number" w:semiHidden="1" w:unhideWhenUsed="1"/>
-    <w:lsdException w:name="List 2" w:semiHidden="1" w:unhideWhenUsed="1"/>
-    <w:lsdException w:name="List 3" w:semiHidden="1" w:unhideWhenUsed="1"/>
-    <w:lsdException w:name="List 4" w:semiHidden="1" w:unhideWhenUsed="1"/>
-    <w:lsdException w:name="List 5" w:semiHidden="1" w:unhideWhenUsed="1"/>
-    <w:lsdException w:name="List Bullet 2" w:semiHidden="1" w:unhideWhenUsed="1"/>
-    <w:lsdException w:name="List Bullet 3" w:semiHidden="1" w:unhideWhenUsed="1"/>
-    <w:lsdException w:name="List Bullet 4" w:semiHidden="1" w:unhideWhenUsed="1"/>
-    <w:lsdException w:name="List Bullet 5" w:semiHidden="1" w:unhideWhenUsed="1"/>
-    <w:lsdException w:name="List Number 2" w:semiHidden="1" w:unhideWhenUsed="1"/>
-    <w:lsdException w:name="List Number 3" w:semiHidden="1" w:unhideWhenUsed="1"/>
-    <w:lsdException w:name="List Number 4" w:semiHidden="1" w:unhideWhenUsed="1"/>
-    <w:lsdException w:name="List Number 5" w:semiHidden="1" w:unhideWhenUsed="1"/>
-    <w:lsdException w:name="Title" w:uiPriority="10" w:qFormat="1"/>
-    <w:lsdException w:name="Closing" w:semiHidden="1" w:unhideWhenUsed="1"/>
-    <w:lsdException w:name="Signature" w:semiHidden="1" w:unhideWhenUsed="1"/>
-    <w:lsdException w:name="Default Paragraph Font" w:semiHidden="1" w:uiPriority="1" w:unhideWhenUsed="1"/>
-    <w:lsdException w:name="Body Text" w:semiHidden="1" w:unhideWhenUsed="1"/>
-    <w:lsdException w:name="Body Text Indent" w:semiHidden="1" w:unhideWhenUsed="1"/>
-    <w:lsdException w:name="List Continue" w:semiHidden="1" w:unhideWhenUsed="1"/>
-    <w:lsdException w:name="List Continue 2" w:semiHidden="1" w:unhideWhenUsed="1"/>
-    <w:lsdException w:name="List Continue 3" w:semiHidden="1" w:unhideWhenUsed="1"/>
-    <w:lsdException w:name="List Continue 4" w:semiHidden="1" w:unhideWhenUsed="1"/>
-    <w:lsdException w:name="List Continue 5" w:semiHidden="1" w:unhideWhenUsed="1"/>
-    <w:lsdException w:name="Message Header" w:semiHidden="1" w:unhideWhenUsed="1"/>
-    <w:lsdException w:name="Subtitle" w:uiPriority="11" w:qFormat="1"/>
-    <w:lsdException w:name="Salutation" w:semiHidden="1" w:unhideWhenUsed="1"/>
-    <w:lsdException w:name="Date" w:semiHidden="1" w:unhideWhenUsed="1"/>
-    <w:lsdException w:name="Body Text First Indent" w:semiHidden="1" w:unhideWhenUsed="1"/>
-    <w:lsdException w:name="Body Text First Indent 2" w:semiHidden="1" w:unhideWhenUsed="1"/>
-    <w:lsdException w:name="Note Heading" w:semiHidden="1" w:unhideWhenUsed="1"/>
-    <w:lsdException w:name="Body Text 2" w:semiHidden="1" w:unhideWhenUsed="1"/>
-    <w:lsdException w:name="Body Text 3" w:semiHidden="1" w:unhideWhenUsed="1"/>
-    <w:lsdException w:name="Body Text Indent 2" w:semiHidden="1" w:unhideWhenUsed="1"/>
-    <w:lsdException w:name="Body Text Indent 3" w:semiHidden="1" w:unhideWhenUsed="1"/>
-    <w:lsdException w:name="Block Text" w:semiHidden="1" w:unhideWhenUsed="1"/>
-    <w:lsdException w:name="Hyperlink" w:semiHidden="1" w:unhideWhenUsed="1"/>
-    <w:lsdException w:name="FollowedHyperlink" w:semiHidden="1" w:unhideWhenUsed="1"/>
-    <w:lsdException w:name="Strong" w:uiPriority="22" w:qFormat="1"/>
-    <w:lsdException w:name="Emphasis" w:uiPriority="20" w:qFormat="1"/>
-    <w:lsdException w:name="Document Map" w:semiHidden="1" w:unhideWhenUsed="1"/>
-    <w:lsdException w:name="Plain Text" w:semiHidden="1" w:unhideWhenUsed="1"/>
-    <w:lsdException w:name="E-mail Signature" w:semiHidden="1" w:unhideWhenUsed="1"/>
-    <w:lsdException w:name="HTML Top of Form" w:semiHidden="1" w:unhideWhenUsed="1"/>
-    <w:lsdException w:name="HTML Bottom of Form" w:semiHidden="1" w:unhideWhenUsed="1"/>
-    <w:lsdException w:name="Normal (Web)" w:semiHidden="1" w:unhideWhenUsed="1"/>
-    <w:lsdException w:name="HTML Acronym" w:semiHidden="1" w:unhideWhenUsed="1"/>
-    <w:lsdException w:name="HTML Address" w:semiHidden="1" w:unhideWhenUsed="1"/>
-    <w:lsdException w:name="HTML Cite" w:semiHidden="1" w:unhideWhenUsed="1"/>
-    <w:lsdException w:name="HTML Code" w:semiHidden="1" w:unhideWhenUsed="1"/>
-    <w:lsdException w:name="HTML Definition" w:semiHidden="1" w:unhideWhenUsed="1"/>
-    <w:lsdException w:name="HTML Keyboard" w:semiHidden="1" w:unhideWhenUsed="1"/>
-    <w:lsdException w:name="HTML Preformatted" w:semiHidden="1" w:unhideWhenUsed="1"/>
-    <w:lsdException w:name="HTML Sample" w:semiHidden="1" w:unhideWhenUsed="1"/>
-    <w:lsdException w:name="HTML Typewriter" w:semiHidden="1" w:unhideWhenUsed="1"/>
-    <w:lsdException w:name="HTML Variable" w:semiHidden="1" w:unhideWhenUsed="1"/>
-    <w:lsdException w:name="annotation subject" w:semiHidden="1" w:unhideWhenUsed="1"/>
-    <w:lsdException w:name="No List" w:semiHidden="1" w:unhideWhenUsed="1"/>
-    <w:lsdException w:name="Outline List 1" w:semiHidden="1" w:unhideWhenUsed="1"/>
-    <w:lsdException w:name="Outline List 2" w:semiHidden="1" w:unhideWhenUsed="1"/>
-    <w:lsdException w:name="Outline List 3" w:semiHidden="1" w:unhideWhenUsed="1"/>
-    <w:lsdException w:name="Table Simple 1" w:semiHidden="1" w:unhideWhenUsed="1"/>
-    <w:lsdException w:name="Table Simple 2" w:semiHidden="1" w:unhideWhenUsed="1"/>
-    <w:lsdException w:name="Table Simple 3" w:semiHidden="1" w:unhideWhenUsed="1"/>
-    <w:lsdException w:name="Table Classic 1" w:semiHidden="1" w:unhideWhenUsed="1"/>
-    <w:lsdException w:name="Table Classic 2" w:semiHidden="1" w:unhideWhenUsed="1"/>
-    <w:lsdException w:name="Table Classic 3" w:semiHidden="1" w:unhideWhenUsed="1"/>
-    <w:lsdException w:name="Table Classic 4" w:semiHidden="1" w:unhideWhenUsed="1"/>
-    <w:lsdException w:name="Table Colorful 1" w:semiHidden="1" w:unhideWhenUsed="1"/>
-    <w:lsdException w:name="Table Colorful 2" w:semiHidden="1" w:unhideWhenUsed="1"/>
-    <w:lsdException w:name="Table Colorful 3" w:semiHidden="1" w:unhideWhenUsed="1"/>
-    <w:lsdException w:name="Table Columns 1" w:semiHidden="1" w:unhideWhenUsed="1"/>
-    <w:lsdException w:name="Table Columns 2" w:semiHidden="1" w:unhideWhenUsed="1"/>
-    <w:lsdException w:name="Table Columns 3" w:semiHidden="1" w:unhideWhenUsed="1"/>
-    <w:lsdException w:name="Table Columns 4" w:semiHidden="1" w:unhideWhenUsed="1"/>
-    <w:lsdException w:name="Table Columns 5" w:semiHidden="1" w:unhideWhenUsed="1"/>
-    <w:lsdException w:name="Table Grid 1" w:semiHidden="1" w:unhideWhenUsed="1"/>
-    <w:lsdException w:name="Table Grid 2" w:semiHidden="1" w:unhideWhenUsed="1"/>
-    <w:lsdException w:name="Table Grid 3" w:semiHidden="1" w:unhideWhenUsed="1"/>
-    <w:lsdException w:name="Table Grid 4" w:semiHidden="1" w:unhideWhenUsed="1"/>
-    <w:lsdException w:name="Table Grid 5" w:semiHidden="1" w:unhideWhenUsed="1"/>
-    <w:lsdException w:name="Table Grid 6" w:semiHidden="1" w:unhideWhenUsed="1"/>
-    <w:lsdException w:name="Table Grid 7" w:semiHidden="1" w:unhideWhenUsed="1"/>
-    <w:lsdException w:name="Table Grid 8" w:semiHidden="1" w:unhideWhenUsed="1"/>
-    <w:lsdException w:name="Table List 1" w:semiHidden="1" w:unhideWhenUsed="1"/>
-    <w:lsdException w:name="Table List 2" w:semiHidden="1" w:unhideWhenUsed="1"/>
-    <w:lsdException w:name="Table List 3" w:semiHidden="1" w:unhideWhenUsed="1"/>
-    <w:lsdException w:name="Table List 4" w:semiHidden="1" w:unhideWhenUsed="1"/>
-    <w:lsdException w:name="Table List 5" w:semiHidden="1" w:unhideWhenUsed="1"/>
-    <w:lsdException w:name="Table List 6" w:semiHidden="1" w:unhideWhenUsed="1"/>
-    <w:lsdException w:name="Table List 7" w:semiHidden="1" w:unhideWhenUsed="1"/>
-    <w:lsdException w:name="Table List 8" w:semiHidden="1" w:unhideWhenUsed="1"/>
-    <w:lsdException w:name="Table 3D effects 1" w:semiHidden="1" w:unhideWhenUsed="1"/>
-    <w:lsdException w:name="Table 3D effects 2" w:semiHidden="1" w:unhideWhenUsed="1"/>
-    <w:lsdException w:name="Table 3D effects 3" w:semiHidden="1" w:unhideWhenUsed="1"/>
-    <w:lsdException w:name="Table Contemporary" w:semiHidden="1" w:unhideWhenUsed="1"/>
-    <w:lsdException w:name="Table Elegant" w:semiHidden="1" w:unhideWhenUsed="1"/>
-    <w:lsdException w:name="Table Professional" w:semiHidden="1" w:unhideWhenUsed="1"/>
-    <w:lsdException w:name="Table Subtle 1" w:semiHidden="1" w:unhideWhenUsed="1"/>
-    <w:lsdException w:name="Table Web 1" w:semiHidden="1" w:unhideWhenUsed="1"/>
-    <w:lsdException w:name="Table Web 2" w:semiHidden="1" w:unhideWhenUsed="1"/>
-    <w:lsdException w:name="Balloon Text" w:semiHidden="1" w:unhideWhenUsed="1"/>
-    <w:lsdException w:name="Table Grid" w:uiPriority="39"/>
-    <w:lsdException w:name="Table Theme" w:semiHidden="1" w:unhideWhenUsed="1"/>
-    <w:lsdException w:name="Placeholder Text" w:semiHidden="1"/>
-    <w:lsdException w:name="No Spacing" w:uiPriority="1" w:qFormat="1"/>
-    <w:lsdException w:name="Light Shading" w:uiPriority="60"/>
-    <w:lsdException w:name="Light List" w:uiPriority="61"/>
-    <w:lsdException w:name="Light Grid" w:uiPriority="62"/>
-    <w:lsdException w:name="Medium Shading 1" w:uiPriority="63"/>
-    <w:lsdException w:name="Medium Shading 2" w:uiPriority="64"/>
-    <w:lsdException w:name="Medium List 1" w:uiPriority="65"/>
-    <w:lsdException w:name="Medium List 2" w:uiPriority="66"/>
-    <w:lsdException w:name="Medium Grid 1" w:uiPriority="67"/>
-    <w:lsdException w:name="Medium Grid 2" w:uiPriority="68"/>
-    <w:lsdException w:name="Medium Grid 3" w:uiPriority="69"/>
-    <w:lsdException w:name="Dark List" w:uiPriority="70"/>
-    <w:lsdException w:name="Colorful Shading" w:uiPriority="71"/>
-    <w:lsdException w:name="Colorful List" w:uiPriority="72"/>
-    <w:lsdException w:name="Colorful Grid" w:uiPriority="73"/>
-    <w:lsdException w:name="Light Shading Accent 1" w:uiPriority="60"/>
-    <w:lsdException w:name="Light List Accent 1" w:uiPriority="61"/>
-    <w:lsdException w:name="Light Grid Accent 1" w:uiPriority="62"/>
-    <w:lsdException w:name="Medium Shading 1 Accent 1" w:uiPriority="63"/>
-    <w:lsdException w:name="Medium Shading 2 Accent 1" w:uiPriority="64"/>
-    <w:lsdException w:name="Medium List 1 Accent 1" w:uiPriority="65"/>
-    <w:lsdException w:name="Revision" w:semiHidden="1"/>
-    <w:lsdException w:name="List Paragraph" w:uiPriority="34" w:qFormat="1"/>
-    <w:lsdException w:name="Quote" w:uiPriority="29" w:qFormat="1"/>
-    <w:lsdException w:name="Intense Quote" w:uiPriority="30" w:qFormat="1"/>
-    <w:lsdException w:name="Medium List 2 Accent 1" w:uiPriority="66"/>
-    <w:lsdException w:name="Medium Grid 1 Accent 1" w:uiPriority="67"/>
-    <w:lsdException w:name="Medium Grid 2 Accent 1" w:uiPriority="68"/>
-    <w:lsdException w:name="Medium Grid 3 Accent 1" w:uiPriority="69"/>
-    <w:lsdException w:name="Dark List Accent 1" w:uiPriority="70"/>
-    <w:lsdException w:name="Colorful Shading Accent 1" w:uiPriority="71"/>
-    <w:lsdException w:name="Colorful List Accent 1" w:uiPriority="72"/>
-    <w:lsdException w:name="Colorful Grid Accent 1" w:uiPriority="73"/>
-    <w:lsdException w:name="Light Shading Accent 2" w:uiPriority="60"/>
-    <w:lsdException w:name="Light List Accent 2" w:uiPriority="61"/>
-    <w:lsdException w:name="Light Grid Accent 2" w:uiPriority="62"/>
-    <w:lsdException w:name="Medium Shading 1 Accent 2" w:uiPriority="63"/>
-    <w:lsdException w:name="Medium Shading 2 Accent 2" w:uiPriority="64"/>
-    <w:lsdException w:name="Medium List 1 Accent 2" w:uiPriority="65"/>
-    <w:lsdException w:name="Medium List 2 Accent 2" w:uiPriority="66"/>
-    <w:lsdException w:name="Medium Grid 1 Accent 2" w:uiPriority="67"/>
-    <w:lsdException w:name="Medium Grid 2 Accent 2" w:uiPriority="68"/>
-    <w:lsdException w:name="Medium Grid 3 Accent 2" w:uiPriority="69"/>
-    <w:lsdException w:name="Dark List Accent 2" w:uiPriority="70"/>
-    <w:lsdException w:name="Colorful Shading Accent 2" w:uiPriority="71"/>
-    <w:lsdException w:name="Colorful List Accent 2" w:uiPriority="72"/>
-    <w:lsdException w:name="Colorful Grid Accent 2" w:uiPriority="73"/>
-    <w:lsdException w:name="Light Shading Accent 3" w:uiPriority="60"/>
-    <w:lsdException w:name="Light List Accent 3" w:uiPriority="61"/>
-    <w:lsdException w:name="Light Grid Accent 3" w:uiPriority="62"/>
-    <w:lsdException w:name="Medium Shading 1 Accent 3" w:uiPriority="63"/>
-    <w:lsdException w:name="Medium Shading 2 Accent 3" w:uiPriority="64"/>
-    <w:lsdException w:name="Medium List 1 Accent 3" w:uiPriority="65"/>
-    <w:lsdException w:name="Medium List 2 Accent 3" w:uiPriority="66"/>
-    <w:lsdException w:name="Medium Grid 1 Accent 3" w:uiPriority="67"/>
-    <w:lsdException w:name="Medium Grid 2 Accent 3" w:uiPriority="68"/>
-    <w:lsdException w:name="Medium Grid 3 Accent 3" w:uiPriority="69"/>
-    <w:lsdException w:name="Dark List Accent 3" w:uiPriority="70"/>
-    <w:lsdException w:name="Colorful Shading Accent 3" w:uiPriority="71"/>
-    <w:lsdException w:name="Colorful List Accent 3" w:uiPriority="72"/>
-    <w:lsdException w:name="Colorful Grid Accent 3" w:uiPriority="73"/>
-    <w:lsdException w:name="Light Shading Accent 4" w:uiPriority="60"/>
-    <w:lsdException w:name="Light List Accent 4" w:uiPriority="61"/>
-    <w:lsdException w:name="Light Grid Accent 4" w:uiPriority="62"/>
-    <w:lsdException w:name="Medium Shading 1 Accent 4" w:uiPriority="63"/>
-    <w:lsdException w:name="Medium Shading 2 Accent 4" w:uiPriority="64"/>
-    <w:lsdException w:name="Medium List 1 Accent 4" w:uiPriority="65"/>
-    <w:lsdException w:name="Medium List 2 Accent 4" w:uiPriority="66"/>
-    <w:lsdException w:name="Medium Grid 1 Accent 4" w:uiPriority="67"/>
-    <w:lsdException w:name="Medium Grid 2 Accent 4" w:uiPriority="68"/>
-    <w:lsdException w:name="Medium Grid 3 Accent 4" w:uiPriority="69"/>
-    <w:lsdException w:name="Dark List Accent 4" w:uiPriority="70"/>
-    <w:lsdException w:name="Colorful Shading Accent 4" w:uiPriority="71"/>
-    <w:lsdException w:name="Colorful List Accent 4" w:uiPriority="72"/>
-    <w:lsdException w:name="Colorful Grid Accent 4" w:uiPriority="73"/>
-    <w:lsdException w:name="Light Shading Accent 5" w:uiPriority="60"/>
-    <w:lsdException w:name="Light List Accent 5" w:uiPriority="61"/>
-    <w:lsdException w:name="Light Grid Accent 5" w:uiPriority="62"/>
-    <w:lsdException w:name="Medium Shading 1 Accent 5" w:uiPriority="63"/>
-    <w:lsdException w:name="Medium Shading 2 Accent 5" w:uiPriority="64"/>
-    <w:lsdException w:name="Medium List 1 Accent 5" w:uiPriority="65"/>
-    <w:lsdException w:name="Medium List 2 Accent 5" w:uiPriority="66"/>
-    <w:lsdException w:name="Medium Grid 1 Accent 5" w:uiPriority="67"/>
-    <w:lsdException w:name="Medium Grid 2 Accent 5" w:uiPriority="68"/>
-    <w:lsdException w:name="Medium Grid 3 Accent 5" w:uiPriority="69"/>
-    <w:lsdException w:name="Dark List Accent 5" w:uiPriority="70"/>
-    <w:lsdException w:name="Colorful Shading Accent 5" w:uiPriority="71"/>
-    <w:lsdException w:name="Colorful List Accent 5" w:uiPriority="72"/>
-    <w:lsdException w:name="Colorful Grid Accent 5" w:uiPriority="73"/>
-    <w:lsdException w:name="Light Shading Accent 6" w:uiPriority="60"/>
-    <w:lsdException w:name="Light List Accent 6" w:uiPriority="61"/>
-    <w:lsdException w:name="Light Grid Accent 6" w:uiPriority="62"/>
-    <w:lsdException w:name="Medium Shading 1 Accent 6" w:uiPriority="63"/>
-    <w:lsdException w:name="Medium Shading 2 Accent 6" w:uiPriority="64"/>
-    <w:lsdException w:name="Medium List 1 Accent 6" w:uiPriority="65"/>
-    <w:lsdException w:name="Medium List 2 Accent 6" w:uiPriority="66"/>
-    <w:lsdException w:name="Medium Grid 1 Accent 6" w:uiPriority="67"/>
-    <w:lsdException w:name="Medium Grid 2 Accent 6" w:uiPriority="68"/>
-    <w:lsdException w:name="Medium Grid 3 Accent 6" w:uiPriority="69"/>
-    <w:lsdException w:name="Dark List Accent 6" w:uiPriority="70"/>
-    <w:lsdException w:name="Colorful Shading Accent 6" w:uiPriority="71"/>
-    <w:lsdException w:name="Colorful List Accent 6" w:uiPriority="72"/>
-    <w:lsdException w:name="Colorful Grid Accent 6" w:uiPriority="73"/>
-    <w:lsdException w:name="Subtle Emphasis" w:uiPriority="19" w:qFormat="1"/>
-    <w:lsdException w:name="Intense Emphasis" w:uiPriority="21" w:qFormat="1"/>
-    <w:lsdException w:name="Subtle Reference" w:uiPriority="31" w:qFormat="1"/>
-    <w:lsdException w:name="Intense Reference" w:uiPriority="32" w:qFormat="1"/>
-    <w:lsdException w:name="Book Title" w:uiPriority="33" w:qFormat="1"/>
-    <w:lsdException w:name="Bibliography" w:semiHidden="1" w:uiPriority="37" w:unhideWhenUsed="1"/>
-    <w:lsdException w:name="TOC Heading" w:semiHidden="1" w:uiPriority="39" w:unhideWhenUsed="1" w:qFormat="1"/>
-    <w:lsdException w:name="Plain Table 1" w:uiPriority="41"/>
-    <w:lsdException w:name="Plain Table 2" w:uiPriority="42"/>
-    <w:lsdException w:name="Plain Table 3" w:uiPriority="43"/>
-    <w:lsdException w:name="Plain Table 4" w:uiPriority="44"/>
-    <w:lsdException w:name="Plain Table 5" w:uiPriority="45"/>
-    <w:lsdException w:name="Grid Table Light" w:uiPriority="40"/>
-    <w:lsdException w:name="Grid Table 1 Light" w:uiPriority="46"/>
-    <w:lsdException w:name="Grid Table 2" w:uiPriority="47"/>
-    <w:lsdException w:name="Grid Table 3" w:uiPriority="48"/>
-    <w:lsdException w:name="Grid Table 4" w:uiPriority="49"/>
-    <w:lsdException w:name="Grid Table 5 Dark" w:uiPriority="50"/>
-    <w:lsdException w:name="Grid Table 6 Colorful" w:uiPriority="51"/>
-    <w:lsdException w:name="Grid Table 7 Colorful" w:uiPriority="52"/>
-    <w:lsdException w:name="Grid Table 1 Light Accent 1" w:uiPriority="46"/>
-    <w:lsdException w:name="Grid Table 2 Accent 1" w:uiPriority="47"/>
-    <w:lsdException w:name="Grid Table 3 Accent 1" w:uiPriority="48"/>
-    <w:lsdException w:name="Grid Table 4 Accent 1" w:uiPriority="49"/>
-    <w:lsdException w:name="Grid Table 5 Dark Accent 1" w:uiPriority="50"/>
-    <w:lsdException w:name="Grid Table 6 Colorful Accent 1" w:uiPriority="51"/>
-    <w:lsdException w:name="Grid Table 7 Colorful Accent 1" w:uiPriority="52"/>
-    <w:lsdException w:name="Grid Table 1 Light Accent 2" w:uiPriority="46"/>
-    <w:lsdException w:name="Grid Table 2 Accent 2" w:uiPriority="47"/>
-    <w:lsdException w:name="Grid Table 3 Accent 2" w:uiPriority="48"/>
-    <w:lsdException w:name="Grid Table 4 Accent 2" w:uiPriority="49"/>
-    <w:lsdException w:name="Grid Table 5 Dark Accent 2" w:uiPriority="50"/>
-    <w:lsdException w:name="Grid Table 6 Colorful Accent 2" w:uiPriority="51"/>
-    <w:lsdException w:name="Grid Table 7 Colorful Accent 2" w:uiPriority="52"/>
-    <w:lsdException w:name="Grid Table 1 Light Accent 3" w:uiPriority="46"/>
-    <w:lsdException w:name="Grid Table 2 Accent 3" w:uiPriority="47"/>
-    <w:lsdException w:name="Grid Table 3 Accent 3" w:uiPriority="48"/>
-    <w:lsdException w:name="Grid Table 4 Accent 3" w:uiPriority="49"/>
-    <w:lsdException w:name="Grid Table 5 Dark Accent 3" w:uiPriority="50"/>
-    <w:lsdException w:name="Grid Table 6 Colorful Accent 3" w:uiPriority="51"/>
-    <w:lsdException w:name="Grid Table 7 Colorful Accent 3" w:uiPriority="52"/>
-    <w:lsdException w:name="Grid Table 1 Light Accent 4" w:uiPriority="46"/>
-    <w:lsdException w:name="Grid Table 2 Accent 4" w:uiPriority="47"/>
-    <w:lsdException w:name="Grid Table 3 Accent 4" w:uiPriority="48"/>
-    <w:lsdException w:name="Grid Table 4 Accent 4" w:uiPriority="49"/>
-    <w:lsdException w:name="Grid Table 5 Dark Accent 4" w:uiPriority="50"/>
-    <w:lsdException w:name="Grid Table 6 Colorful Accent 4" w:uiPriority="51"/>
-    <w:lsdException w:name="Grid Table 7 Colorful Accent 4" w:uiPriority="52"/>
-    <w:lsdException w:name="Grid Table 1 Light Accent 5" w:uiPriority="46"/>
-    <w:lsdException w:name="Grid Table 2 Accent 5" w:uiPriority="47"/>
-    <w:lsdException w:name="Grid Table 3 Accent 5" w:uiPriority="48"/>
-    <w:lsdException w:name="Grid Table 4 Accent 5" w:uiPriority="49"/>
-    <w:lsdException w:name="Grid Table 5 Dark Accent 5" w:uiPriority="50"/>
-    <w:lsdException w:name="Grid Table 6 Colorful Accent 5" w:uiPriority="51"/>
-    <w:lsdException w:name="Grid Table 7 Colorful Accent 5" w:uiPriority="52"/>
-    <w:lsdException w:name="Grid Table 1 Light Accent 6" w:uiPriority="46"/>
-    <w:lsdException w:name="Grid Table 2 Accent 6" w:uiPriority="47"/>
-    <w:lsdException w:name="Grid Table 3 Accent 6" w:uiPriority="48"/>
-    <w:lsdException w:name="Grid Table 4 Accent 6" w:uiPriority="49"/>
-    <w:lsdException w:name="Grid Table 5 Dark Accent 6" w:uiPriority="50"/>
-    <w:lsdException w:name="Grid Table 6 Colorful Accent 6" w:uiPriority="51"/>
-    <w:lsdException w:name="Grid Table 7 Colorful Accent 6" w:uiPriority="52"/>
-    <w:lsdException w:name="List Table 1 Light" w:uiPriority="46"/>
-    <w:lsdException w:name="List Table 2" w:uiPriority="47"/>
-    <w:lsdException w:name="List Table 3" w:uiPriority="48"/>
-    <w:lsdException w:name="List Table 4" w:uiPriority="49"/>
-    <w:lsdException w:name="List Table 5 Dark" w:uiPriority="50"/>
-    <w:lsdException w:name="List Table 6 Colorful" w:uiPriority="51"/>
-    <w:lsdException w:name="List Table 7 Colorful" w:uiPriority="52"/>
-    <w:lsdException w:name="List Table 1 Light Accent 1" w:uiPriority="46"/>
-    <w:lsdException w:name="List Table 2 Accent 1" w:uiPriority="47"/>
-    <w:lsdException w:name="List Table 3 Accent 1" w:uiPriority="48"/>
-    <w:lsdException w:name="List Table 4 Accent 1" w:uiPriority="49"/>
-    <w:lsdException w:name="List Table 5 Dark Accent 1" w:uiPriority="50"/>
-    <w:lsdException w:name="List Table 6 Colorful Accent 1" w:uiPriority="51"/>
-    <w:lsdException w:name="List Table 7 Colorful Accent 1" w:uiPriority="52"/>
-    <w:lsdException w:name="List Table 1 Light Accent 2" w:uiPriority="46"/>
-    <w:lsdException w:name="List Table 2 Accent 2" w:uiPriority="47"/>
-    <w:lsdException w:name="List Table 3 Accent 2" w:uiPriority="48"/>
-    <w:lsdException w:name="List Table 4 Accent 2" w:uiPriority="49"/>
-    <w:lsdException w:name="List Table 5 Dark Accent 2" w:uiPriority="50"/>
-    <w:lsdException w:name="List Table 6 Colorful Accent 2" w:uiPriority="51"/>
-    <w:lsdException w:name="List Table 7 Colorful Accent 2" w:uiPriority="52"/>
-    <w:lsdException w:name="List Table 1 Light Accent 3" w:uiPriority="46"/>
-    <w:lsdException w:name="List Table 2 Accent 3" w:uiPriority="47"/>
-    <w:lsdException w:name="List Table 3 Accent 3" w:uiPriority="48"/>
-    <w:lsdException w:name="List Table 4 Accent 3" w:uiPriority="49"/>
-    <w:lsdException w:name="List Table 5 Dark Accent 3" w:uiPriority="50"/>
-    <w:lsdException w:name="List Table 6 Colorful Accent 3" w:uiPriority="51"/>
-    <w:lsdException w:name="List Table 7 Colorful Accent 3" w:uiPriority="52"/>
-    <w:lsdException w:name="List Table 1 Light Accent 4" w:uiPriority="46"/>
-    <w:lsdException w:name="List Table 2 Accent 4" w:uiPriority="47"/>
-    <w:lsdException w:name="List Table 3 Accent 4" w:uiPriority="48"/>
-    <w:lsdException w:name="List Table 4 Accent 4" w:uiPriority="49"/>
-    <w:lsdException w:name="List Table 5 Dark Accent 4" w:uiPriority="50"/>
-    <w:lsdException w:name="List Table 6 Colorful Accent 4" w:uiPriority="51"/>
-    <w:lsdException w:name="List Table 7 Colorful Accent 4" w:uiPriority="52"/>
-    <w:lsdException w:name="List Table 1 Light Accent 5" w:uiPriority="46"/>
-    <w:lsdException w:name="List Table 2 Accent 5" w:uiPriority="47"/>
-    <w:lsdException w:name="List Table 3 Accent 5" w:uiPriority="48"/>
-    <w:lsdException w:name="List Table 4 Accent 5" w:uiPriority="49"/>
-    <w:lsdException w:name="List Table 5 Dark Accent 5" w:uiPriority="50"/>
-    <w:lsdException w:name="List Table 6 Colorful Accent 5" w:uiPriority="51"/>
-    <w:lsdException w:name="List Table 7 Colorful Accent 5" w:uiPriority="52"/>
-    <w:lsdException w:name="List Table 1 Light Accent 6" w:uiPriority="46"/>
-    <w:lsdException w:name="List Table 2 Accent 6" w:uiPriority="47"/>
-    <w:lsdException w:name="List Table 3 Accent 6" w:uiPriority="48"/>
-    <w:lsdException w:name="List Table 4 Accent 6" w:uiPriority="49"/>
-    <w:lsdException w:name="List Table 5 Dark Accent 6" w:uiPriority="50"/>
-    <w:lsdException w:name="List Table 6 Colorful Accent 6" w:uiPriority="51"/>
-    <w:lsdException w:name="List Table 7 Colorful Accent 6" w:uiPriority="52"/>
-    <w:lsdException w:name="Mention" w:semiHidden="1" w:unhideWhenUsed="1"/>
-    <w:lsdException w:name="Smart Hyperlink" w:semiHidden="1" w:unhideWhenUsed="1"/>
-    <w:lsdException w:name="Hashtag" w:semiHidden="1" w:unhideWhenUsed="1"/>
-    <w:lsdException w:name="Unresolved Mention" w:semiHidden="1" w:unhideWhenUsed="1"/>
+  <w:latentStyles w:defLockedState="0" w:defUIPriority="99" w:defSemiHidden="1" w:defUnhideWhenUsed="1" w:defQFormat="0" w:count="267">
+    <w:lsdException w:name="Normal" w:semiHidden="0" w:uiPriority="0" w:unhideWhenUsed="0" w:qFormat="1"/>
+    <w:lsdException w:name="heading 1" w:semiHidden="0" w:uiPriority="9" w:unhideWhenUsed="0" w:qFormat="1"/>
+    <w:lsdException w:name="heading 2" w:uiPriority="9" w:qFormat="1"/>
+    <w:lsdException w:name="heading 3" w:uiPriority="9" w:qFormat="1"/>
+    <w:lsdException w:name="heading 4" w:uiPriority="9" w:qFormat="1"/>
+    <w:lsdException w:name="heading 5" w:uiPriority="9" w:qFormat="1"/>
+    <w:lsdException w:name="heading 6" w:uiPriority="9" w:qFormat="1"/>
+    <w:lsdException w:name="heading 7" w:uiPriority="9" w:qFormat="1"/>
+    <w:lsdException w:name="heading 8" w:uiPriority="9" w:qFormat="1"/>
+    <w:lsdException w:name="heading 9" w:uiPriority="9" w:qFormat="1"/>
+    <w:lsdException w:name="toc 1" w:uiPriority="39"/>
+    <w:lsdException w:name="toc 2" w:uiPriority="39"/>
+    <w:lsdException w:name="toc 3" w:uiPriority="39"/>
+    <w:lsdException w:name="toc 4" w:uiPriority="39"/>
+    <w:lsdException w:name="toc 5" w:uiPriority="39"/>
+    <w:lsdException w:name="toc 6" w:uiPriority="39"/>
+    <w:lsdException w:name="toc 7" w:uiPriority="39"/>
+    <w:lsdException w:name="toc 8" w:uiPriority="39"/>
+    <w:lsdException w:name="toc 9" w:uiPriority="39"/>
+    <w:lsdException w:name="caption" w:uiPriority="35" w:qFormat="1"/>
+    <w:lsdException w:name="Title" w:semiHidden="0" w:uiPriority="10" w:unhideWhenUsed="0" w:qFormat="1"/>
+    <w:lsdException w:name="Default Paragraph Font" w:uiPriority="1"/>
+    <w:lsdException w:name="Subtitle" w:semiHidden="0" w:uiPriority="11" w:unhideWhenUsed="0" w:qFormat="1"/>
+    <w:lsdException w:name="Strong" w:semiHidden="0" w:uiPriority="22" w:unhideWhenUsed="0" w:qFormat="1"/>
+    <w:lsdException w:name="Emphasis" w:semiHidden="0" w:uiPriority="20" w:unhideWhenUsed="0" w:qFormat="1"/>
+    <w:lsdException w:name="Normal Table" w:semiHidden="0" w:unhideWhenUsed="0"/>
+    <w:lsdException w:name="Table Subtle 2" w:semiHidden="0" w:unhideWhenUsed="0"/>
+    <w:lsdException w:name="Table Web 3" w:semiHidden="0" w:unhideWhenUsed="0"/>
+    <w:lsdException w:name="Table Grid" w:semiHidden="0" w:uiPriority="39" w:unhideWhenUsed="0"/>
+    <w:lsdException w:name="Placeholder Text" w:unhideWhenUsed="0"/>
+    <w:lsdException w:name="No Spacing" w:semiHidden="0" w:uiPriority="1" w:unhideWhenUsed="0" w:qFormat="1"/>
+    <w:lsdException w:name="Light Shading" w:semiHidden="0" w:uiPriority="60" w:unhideWhenUsed="0"/>
+    <w:lsdException w:name="Light List" w:semiHidden="0" w:uiPriority="61" w:unhideWhenUsed="0"/>
+    <w:lsdException w:name="Light Grid" w:semiHidden="0" w:uiPriority="62" w:unhideWhenUsed="0"/>
+    <w:lsdException w:name="Medium Shading 1" w:semiHidden="0" w:uiPriority="63" w:unhideWhenUsed="0"/>
+    <w:lsdException w:name="Medium Shading 2" w:semiHidden="0" w:uiPriority="64" w:unhideWhenUsed="0"/>
+    <w:lsdException w:name="Medium List 1" w:semiHidden="0" w:uiPriority="65" w:unhideWhenUsed="0"/>
+    <w:lsdException w:name="Medium List 2" w:semiHidden="0" w:uiPriority="66" w:unhideWhenUsed="0"/>
+    <w:lsdException w:name="Medium Grid 1" w:semiHidden="0" w:uiPriority="67" w:unhideWhenUsed="0"/>
+    <w:lsdException w:name="Medium Grid 2" w:semiHidden="0" w:uiPriority="68" w:unhideWhenUsed="0"/>
+    <w:lsdException w:name="Medium Grid 3" w:semiHidden="0" w:uiPriority="69" w:unhideWhenUsed="0"/>
+    <w:lsdException w:name="Dark List" w:semiHidden="0" w:uiPriority="70" w:unhideWhenUsed="0"/>
+    <w:lsdException w:name="Colorful Shading" w:semiHidden="0" w:uiPriority="71" w:unhideWhenUsed="0"/>
+    <w:lsdException w:name="Colorful List" w:semiHidden="0" w:uiPriority="72" w:unhideWhenUsed="0"/>
+    <w:lsdException w:name="Colorful Grid" w:semiHidden="0" w:uiPriority="73" w:unhideWhenUsed="0"/>
+    <w:lsdException w:name="Light Shading Accent 1" w:semiHidden="0" w:uiPriority="60" w:unhideWhenUsed="0"/>
+    <w:lsdException w:name="Light List Accent 1" w:semiHidden="0" w:uiPriority="61" w:unhideWhenUsed="0"/>
+    <w:lsdException w:name="Light Grid Accent 1" w:semiHidden="0" w:uiPriority="62" w:unhideWhenUsed="0"/>
+    <w:lsdException w:name="Medium Shading 1 Accent 1" w:semiHidden="0" w:uiPriority="63" w:unhideWhenUsed="0"/>
+    <w:lsdException w:name="Medium Shading 2 Accent 1" w:semiHidden="0" w:uiPriority="64" w:unhideWhenUsed="0"/>
+    <w:lsdException w:name="Medium List 1 Accent 1" w:semiHidden="0" w:uiPriority="65" w:unhideWhenUsed="0"/>
+    <w:lsdException w:name="Revision" w:unhideWhenUsed="0"/>
+    <w:lsdException w:name="List Paragraph" w:semiHidden="0" w:uiPriority="34" w:unhideWhenUsed="0" w:qFormat="1"/>
+    <w:lsdException w:name="Quote" w:semiHidden="0" w:uiPriority="29" w:unhideWhenUsed="0" w:qFormat="1"/>
+    <w:lsdException w:name="Intense Quote" w:semiHidden="0" w:uiPriority="30" w:unhideWhenUsed="0" w:qFormat="1"/>
+    <w:lsdException w:name="Medium List 2 Accent 1" w:semiHidden="0" w:uiPriority="66" w:unhideWhenUsed="0"/>
+    <w:lsdException w:name="Medium Grid 1 Accent 1" w:semiHidden="0" w:uiPriority="67" w:unhideWhenUsed="0"/>
+    <w:lsdException w:name="Medium Grid 2 Accent 1" w:semiHidden="0" w:uiPriority="68" w:unhideWhenUsed="0"/>
+    <w:lsdException w:name="Medium Grid 3 Accent 1" w:semiHidden="0" w:uiPriority="69" w:unhideWhenUsed="0"/>
+    <w:lsdException w:name="Dark List Accent 1" w:semiHidden="0" w:uiPriority="70" w:unhideWhenUsed="0"/>
+    <w:lsdException w:name="Colorful Shading Accent 1" w:semiHidden="0" w:uiPriority="71" w:unhideWhenUsed="0"/>
+    <w:lsdException w:name="Colorful List Accent 1" w:semiHidden="0" w:uiPriority="72" w:unhideWhenUsed="0"/>
+    <w:lsdException w:name="Colorful Grid Accent 1" w:semiHidden="0" w:uiPriority="73" w:unhideWhenUsed="0"/>
+    <w:lsdException w:name="Light Shading Accent 2" w:semiHidden="0" w:uiPriority="60" w:unhideWhenUsed="0"/>
+    <w:lsdException w:name="Light List Accent 2" w:semiHidden="0" w:uiPriority="61" w:unhideWhenUsed="0"/>
+    <w:lsdException w:name="Light Grid Accent 2" w:semiHidden="0" w:uiPriority="62" w:unhideWhenUsed="0"/>
+    <w:lsdException w:name="Medium Shading 1 Accent 2" w:semiHidden="0" w:uiPriority="63" w:unhideWhenUsed="0"/>
+    <w:lsdException w:name="Medium Shading 2 Accent 2" w:semiHidden="0" w:uiPriority="64" w:unhideWhenUsed="0"/>
+    <w:lsdException w:name="Medium List 1 Accent 2" w:semiHidden="0" w:uiPriority="65" w:unhideWhenUsed="0"/>
+    <w:lsdException w:name="Medium List 2 Accent 2" w:semiHidden="0" w:uiPriority="66" w:unhideWhenUsed="0"/>
+    <w:lsdException w:name="Medium Grid 1 Accent 2" w:semiHidden="0" w:uiPriority="67" w:unhideWhenUsed="0"/>
+    <w:lsdException w:name="Medium Grid 2 Accent 2" w:semiHidden="0" w:uiPriority="68" w:unhideWhenUsed="0"/>
+    <w:lsdException w:name="Medium Grid 3 Accent 2" w:semiHidden="0" w:uiPriority="69" w:unhideWhenUsed="0"/>
+    <w:lsdException w:name="Dark List Accent 2" w:semiHidden="0" w:uiPriority="70" w:unhideWhenUsed="0"/>
+    <w:lsdException w:name="Colorful Shading Accent 2" w:semiHidden="0" w:uiPriority="71" w:unhideWhenUsed="0"/>
+    <w:lsdException w:name="Colorful List Accent 2" w:semiHidden="0" w:uiPriority="72" w:unhideWhenUsed="0"/>
+    <w:lsdException w:name="Colorful Grid Accent 2" w:semiHidden="0" w:uiPriority="73" w:unhideWhenUsed="0"/>
+    <w:lsdException w:name="Light Shading Accent 3" w:semiHidden="0" w:uiPriority="60" w:unhideWhenUsed="0"/>
+    <w:lsdException w:name="Light List Accent 3" w:semiHidden="0" w:uiPriority="61" w:unhideWhenUsed="0"/>
+    <w:lsdException w:name="Light Grid Accent 3" w:semiHidden="0" w:uiPriority="62" w:unhideWhenUsed="0"/>
+    <w:lsdException w:name="Medium Shading 1 Accent 3" w:semiHidden="0" w:uiPriority="63" w:unhideWhenUsed="0"/>
+    <w:lsdException w:name="Medium Shading 2 Accent 3" w:semiHidden="0" w:uiPriority="64" w:unhideWhenUsed="0"/>
+    <w:lsdException w:name="Medium List 1 Accent 3" w:semiHidden="0" w:uiPriority="65" w:unhideWhenUsed="0"/>
+    <w:lsdException w:name="Medium List 2 Accent 3" w:semiHidden="0" w:uiPriority="66" w:unhideWhenUsed="0"/>
+    <w:lsdException w:name="Medium Grid 1 Accent 3" w:semiHidden="0" w:uiPriority="67" w:unhideWhenUsed="0"/>
+    <w:lsdException w:name="Medium Grid 2 Accent 3" w:semiHidden="0" w:uiPriority="68" w:unhideWhenUsed="0"/>
+    <w:lsdException w:name="Medium Grid 3 Accent 3" w:semiHidden="0" w:uiPriority="69" w:unhideWhenUsed="0"/>
+    <w:lsdException w:name="Dark List Accent 3" w:semiHidden="0" w:uiPriority="70" w:unhideWhenUsed="0"/>
+    <w:lsdException w:name="Colorful Shading Accent 3" w:semiHidden="0" w:uiPriority="71" w:unhideWhenUsed="0"/>
+    <w:lsdException w:name="Colorful List Accent 3" w:semiHidden="0" w:uiPriority="72" w:unhideWhenUsed="0"/>
+    <w:lsdException w:name="Colorful Grid Accent 3" w:semiHidden="0" w:uiPriority="73" w:unhideWhenUsed="0"/>
+    <w:lsdException w:name="Light Shading Accent 4" w:semiHidden="0" w:uiPriority="60" w:unhideWhenUsed="0"/>
+    <w:lsdException w:name="Light List Accent 4" w:semiHidden="0" w:uiPriority="61" w:unhideWhenUsed="0"/>
+    <w:lsdException w:name="Light Grid Accent 4" w:semiHidden="0" w:uiPriority="62" w:unhideWhenUsed="0"/>
+    <w:lsdException w:name="Medium Shading 1 Accent 4" w:semiHidden="0" w:uiPriority="63" w:unhideWhenUsed="0"/>
+    <w:lsdException w:name="Medium Shading 2 Accent 4" w:semiHidden="0" w:uiPriority="64" w:unhideWhenUsed="0"/>
+    <w:lsdException w:name="Medium List 1 Accent 4" w:semiHidden="0" w:uiPriority="65" w:unhideWhenUsed="0"/>
+    <w:lsdException w:name="Medium List 2 Accent 4" w:semiHidden="0" w:uiPriority="66" w:unhideWhenUsed="0"/>
+    <w:lsdException w:name="Medium Grid 1 Accent 4" w:semiHidden="0" w:uiPriority="67" w:unhideWhenUsed="0"/>
+    <w:lsdException w:name="Medium Grid 2 Accent 4" w:semiHidden="0" w:uiPriority="68" w:unhideWhenUsed="0"/>
+    <w:lsdException w:name="Medium Grid 3 Accent 4" w:semiHidden="0" w:uiPriority="69" w:unhideWhenUsed="0"/>
+    <w:lsdException w:name="Dark List Accent 4" w:semiHidden="0" w:uiPriority="70" w:unhideWhenUsed="0"/>
+    <w:lsdException w:name="Colorful Shading Accent 4" w:semiHidden="0" w:uiPriority="71" w:unhideWhenUsed="0"/>
+    <w:lsdException w:name="Colorful List Accent 4" w:semiHidden="0" w:uiPriority="72" w:unhideWhenUsed="0"/>
+    <w:lsdException w:name="Colorful Grid Accent 4" w:semiHidden="0" w:uiPriority="73" w:unhideWhenUsed="0"/>
+    <w:lsdException w:name="Light Shading Accent 5" w:semiHidden="0" w:uiPriority="60" w:unhideWhenUsed="0"/>
+    <w:lsdException w:name="Light List Accent 5" w:semiHidden="0" w:uiPriority="61" w:unhideWhenUsed="0"/>
+    <w:lsdException w:name="Light Grid Accent 5" w:semiHidden="0" w:uiPriority="62" w:unhideWhenUsed="0"/>
+    <w:lsdException w:name="Medium Shading 1 Accent 5" w:semiHidden="0" w:uiPriority="63" w:unhideWhenUsed="0"/>
+    <w:lsdException w:name="Medium Shading 2 Accent 5" w:semiHidden="0" w:uiPriority="64" w:unhideWhenUsed="0"/>
+    <w:lsdException w:name="Medium List 1 Accent 5" w:semiHidden="0" w:uiPriority="65" w:unhideWhenUsed="0"/>
+    <w:lsdException w:name="Medium List 2 Accent 5" w:semiHidden="0" w:uiPriority="66" w:unhideWhenUsed="0"/>
+    <w:lsdException w:name="Medium Grid 1 Accent 5" w:semiHidden="0" w:uiPriority="67" w:unhideWhenUsed="0"/>
+    <w:lsdException w:name="Medium Grid 2 Accent 5" w:semiHidden="0" w:uiPriority="68" w:unhideWhenUsed="0"/>
+    <w:lsdException w:name="Medium Grid 3 Accent 5" w:semiHidden="0" w:uiPriority="69" w:unhideWhenUsed="0"/>
+    <w:lsdException w:name="Dark List Accent 5" w:semiHidden="0" w:uiPriority="70" w:unhideWhenUsed="0"/>
+    <w:lsdException w:name="Colorful Shading Accent 5" w:semiHidden="0" w:uiPriority="71" w:unhideWhenUsed="0"/>
+    <w:lsdException w:name="Colorful List Accent 5" w:semiHidden="0" w:uiPriority="72" w:unhideWhenUsed="0"/>
+    <w:lsdException w:name="Colorful Grid Accent 5" w:semiHidden="0" w:uiPriority="73" w:unhideWhenUsed="0"/>
+    <w:lsdException w:name="Light Shading Accent 6" w:semiHidden="0" w:uiPriority="60" w:unhideWhenUsed="0"/>
+    <w:lsdException w:name="Light List Accent 6" w:semiHidden="0" w:uiPriority="61" w:unhideWhenUsed="0"/>
+    <w:lsdException w:name="Light Grid Accent 6" w:semiHidden="0" w:uiPriority="62" w:unhideWhenUsed="0"/>
+    <w:lsdException w:name="Medium Shading 1 Accent 6" w:semiHidden="0" w:uiPriority="63" w:unhideWhenUsed="0"/>
+    <w:lsdException w:name="Medium Shading 2 Accent 6" w:semiHidden="0" w:uiPriority="64" w:unhideWhenUsed="0"/>
+    <w:lsdException w:name="Medium List 1 Accent 6" w:semiHidden="0" w:uiPriority="65" w:unhideWhenUsed="0"/>
+    <w:lsdException w:name="Medium List 2 Accent 6" w:semiHidden="0" w:uiPriority="66" w:unhideWhenUsed="0"/>
+    <w:lsdException w:name="Medium Grid 1 Accent 6" w:semiHidden="0" w:uiPriority="67" w:unhideWhenUsed="0"/>
+    <w:lsdException w:name="Medium Grid 2 Accent 6" w:semiHidden="0" w:uiPriority="68" w:unhideWhenUsed="0"/>
+    <w:lsdException w:name="Medium Grid 3 Accent 6" w:semiHidden="0" w:uiPriority="69" w:unhideWhenUsed="0"/>
+    <w:lsdException w:name="Dark List Accent 6" w:semiHidden="0" w:uiPriority="70" w:unhideWhenUsed="0"/>
+    <w:lsdException w:name="Colorful Shading Accent 6" w:semiHidden="0" w:uiPriority="71" w:unhideWhenUsed="0"/>
+    <w:lsdException w:name="Colorful List Accent 6" w:semiHidden="0" w:uiPriority="72" w:unhideWhenUsed="0"/>
+    <w:lsdException w:name="Colorful Grid Accent 6" w:semiHidden="0" w:uiPriority="73" w:unhideWhenUsed="0"/>
+    <w:lsdException w:name="Subtle Emphasis" w:semiHidden="0" w:uiPriority="19" w:unhideWhenUsed="0" w:qFormat="1"/>
+    <w:lsdException w:name="Intense Emphasis" w:semiHidden="0" w:uiPriority="21" w:unhideWhenUsed="0" w:qFormat="1"/>
+    <w:lsdException w:name="Subtle Reference" w:semiHidden="0" w:uiPriority="31" w:unhideWhenUsed="0" w:qFormat="1"/>
+    <w:lsdException w:name="Intense Reference" w:semiHidden="0" w:uiPriority="32" w:unhideWhenUsed="0" w:qFormat="1"/>
+    <w:lsdException w:name="Book Title" w:semiHidden="0" w:uiPriority="33" w:unhideWhenUsed="0" w:qFormat="1"/>
+    <w:lsdException w:name="Bibliography" w:uiPriority="37"/>
+    <w:lsdException w:name="TOC Heading" w:uiPriority="39" w:qFormat="1"/>
   </w:latentStyles>
   <w:style w:type="paragraph" w:default="1" w:styleId="Normal">
     <w:name w:val="Normal"/>
     <w:qFormat/>
+    <w:rsid w:val="0091196D"/>
   </w:style>
   <w:style w:type="character" w:default="1" w:styleId="DefaultParagraphFont">
     <w:name w:val="Default Paragraph Font"/>
@@ -698,6 +449,7 @@
     <w:uiPriority w:val="99"/>
     <w:semiHidden/>
     <w:unhideWhenUsed/>
+    <w:qFormat/>
     <w:tblPr>
       <w:tblInd w:w="0" w:type="dxa"/>
       <w:tblCellMar>
@@ -760,7 +512,7 @@
     </a:clrScheme>
     <a:fontScheme name="Office">
       <a:majorFont>
-        <a:latin typeface="Calibri Light" panose="020F0302020204030204"/>
+        <a:latin typeface="Calibri Light"/>
         <a:ea typeface=""/>
         <a:cs typeface=""/>
         <a:font script="Jpan" typeface="游ゴシック Light"/>
@@ -795,7 +547,7 @@
         <a:font script="Geor" typeface="Sylfaen"/>
       </a:majorFont>
       <a:minorFont>
-        <a:latin typeface="Calibri" panose="020F0502020204030204"/>
+        <a:latin typeface="Calibri"/>
         <a:ea typeface=""/>
         <a:cs typeface=""/>
         <a:font script="Jpan" typeface="游明朝"/>
@@ -972,7 +724,7 @@
   <a:extraClrSchemeLst/>
   <a:extLst>
     <a:ext uri="{05A4C25C-085E-4340-85A3-A5531E510DB2}">
-      <thm15:themeFamily xmlns:thm15="http://schemas.microsoft.com/office/thememl/2012/main" name="Office Theme" id="{62F939B6-93AF-4DB8-9C6B-D6C7DFDC589F}" vid="{4A3C46E8-61CC-4603-A589-7422A47A8E4A}"/>
+      <thm15:themeFamily xmlns:thm15="http://schemas.microsoft.com/office/thememl/2012/main" xmlns="" name="Office Theme" id="{62F939B6-93AF-4DB8-9C6B-D6C7DFDC589F}" vid="{4A3C46E8-61CC-4603-A589-7422A47A8E4A}"/>
     </a:ext>
   </a:extLst>
 </a:theme>

</xml_diff>